<commit_message>
Korábbi dokumentumok átnevezése és a 8. körös leadandóim módosítása
</commit_message>
<xml_diff>
--- a/8_reszletes_tervek/templ_08_TSz_osztályok.docx
+++ b/8_reszletes_tervek/templ_08_TSz_osztályok.docx
@@ -10,6 +10,7 @@
         </w:rPr>
       </w:pPr>
       <w:commentRangeStart w:id="0"/>
+      <w:commentRangeStart w:id="1"/>
       <w:r>
         <w:rPr>
           <w:lang w:val="en-US"/>
@@ -27,6 +28,17 @@
         </w:rPr>
         <w:commentReference w:id="0"/>
       </w:r>
+      <w:commentRangeEnd w:id="1"/>
+      <w:r>
+        <w:rPr>
+          <w:rStyle w:val="Jegyzethivatkozs"/>
+          <w:rFonts w:ascii="Times New Roman" w:hAnsi="Times New Roman" w:cs="Times New Roman"/>
+          <w:b w:val="0"/>
+          <w:bCs w:val="0"/>
+          <w:kern w:val="0"/>
+        </w:rPr>
+        <w:commentReference w:id="1"/>
+      </w:r>
     </w:p>
     <w:p>
       <w:pPr>
@@ -45,6 +57,7 @@
           <w:iCs/>
         </w:rPr>
       </w:pPr>
+      <w:commentRangeStart w:id="2"/>
       <w:r>
         <w:rPr>
           <w:i/>
@@ -58,6 +71,16 @@
           <w:iCs/>
         </w:rPr>
         <w:t>Impl</w:t>
+      </w:r>
+      <w:commentRangeEnd w:id="2"/>
+      <w:r>
+        <w:rPr>
+          <w:rStyle w:val="Jegyzethivatkozs"/>
+          <w:rFonts w:ascii="Times New Roman" w:hAnsi="Times New Roman" w:cs="Times New Roman"/>
+          <w:b w:val="0"/>
+          <w:bCs w:val="0"/>
+        </w:rPr>
+        <w:commentReference w:id="2"/>
       </w:r>
     </w:p>
     <w:p>
@@ -286,8 +309,10 @@
           <w:szCs w:val="28"/>
         </w:rPr>
       </w:pPr>
-      <w:commentRangeStart w:id="1"/>
-      <w:commentRangeStart w:id="2"/>
+      <w:commentRangeStart w:id="3"/>
+      <w:commentRangeStart w:id="4"/>
+      <w:commentRangeStart w:id="5"/>
+      <w:commentRangeStart w:id="6"/>
       <w:r>
         <w:rPr>
           <w:rStyle w:val="magyarazatChar"/>
@@ -299,14 +324,23 @@
         </w:rPr>
         <w:t>Mushroom</w:t>
       </w:r>
-      <w:commentRangeEnd w:id="2"/>
+      <w:commentRangeEnd w:id="3"/>
       <w:r>
         <w:rPr>
           <w:rStyle w:val="Jegyzethivatkozs"/>
           <w:b w:val="0"/>
           <w:bCs w:val="0"/>
         </w:rPr>
-        <w:commentReference w:id="2"/>
+        <w:commentReference w:id="3"/>
+      </w:r>
+      <w:commentRangeEnd w:id="5"/>
+      <w:r>
+        <w:rPr>
+          <w:rStyle w:val="Jegyzethivatkozs"/>
+          <w:b w:val="0"/>
+          <w:bCs w:val="0"/>
+        </w:rPr>
+        <w:commentReference w:id="5"/>
       </w:r>
       <w:r>
         <w:rPr>
@@ -330,14 +364,23 @@
         </w:rPr>
         <w:t>TurnBeginSubscriber</w:t>
       </w:r>
-      <w:commentRangeEnd w:id="1"/>
+      <w:commentRangeEnd w:id="4"/>
       <w:r>
         <w:rPr>
           <w:rStyle w:val="Jegyzethivatkozs"/>
           <w:b w:val="0"/>
           <w:bCs w:val="0"/>
         </w:rPr>
-        <w:commentReference w:id="1"/>
+        <w:commentReference w:id="4"/>
+      </w:r>
+      <w:commentRangeEnd w:id="6"/>
+      <w:r>
+        <w:rPr>
+          <w:rStyle w:val="Jegyzethivatkozs"/>
+          <w:b w:val="0"/>
+          <w:bCs w:val="0"/>
+        </w:rPr>
+        <w:commentReference w:id="6"/>
       </w:r>
     </w:p>
     <w:p>
@@ -816,17 +859,33 @@
         <w:pStyle w:val="Cmsor3"/>
         <w:spacing w:before="420"/>
       </w:pPr>
+      <w:commentRangeStart w:id="7"/>
+      <w:commentRangeStart w:id="8"/>
       <w:proofErr w:type="spellStart"/>
       <w:r>
-        <w:t>Mushroom</w:t>
-      </w:r>
-      <w:r>
-        <w:t>Body</w:t>
-      </w:r>
-      <w:r>
-        <w:t>Impl</w:t>
-      </w:r>
+        <w:t>MushroomBodyImpl</w:t>
+      </w:r>
+      <w:commentRangeEnd w:id="7"/>
       <w:proofErr w:type="spellEnd"/>
+      <w:r>
+        <w:rPr>
+          <w:rStyle w:val="Jegyzethivatkozs"/>
+          <w:rFonts w:ascii="Times New Roman" w:hAnsi="Times New Roman" w:cs="Times New Roman"/>
+          <w:b w:val="0"/>
+          <w:bCs w:val="0"/>
+        </w:rPr>
+        <w:commentReference w:id="7"/>
+      </w:r>
+      <w:commentRangeEnd w:id="8"/>
+      <w:r>
+        <w:rPr>
+          <w:rStyle w:val="Jegyzethivatkozs"/>
+          <w:rFonts w:ascii="Times New Roman" w:hAnsi="Times New Roman" w:cs="Times New Roman"/>
+          <w:b w:val="0"/>
+          <w:bCs w:val="0"/>
+        </w:rPr>
+        <w:commentReference w:id="8"/>
+      </w:r>
     </w:p>
     <w:p>
       <w:pPr>
@@ -1052,7 +1111,9 @@
         </w:rPr>
         <w:t>MushroomBody(</w:t>
       </w:r>
-      <w:commentRangeStart w:id="3"/>
+      <w:commentRangeStart w:id="9"/>
+      <w:commentRangeStart w:id="10"/>
+      <w:commentRangeStart w:id="11"/>
       <w:proofErr w:type="gramEnd"/>
       <w:r>
         <w:rPr>
@@ -1060,12 +1121,26 @@
         </w:rPr>
         <w:t>location: FertileTecton</w:t>
       </w:r>
-      <w:commentRangeEnd w:id="3"/>
+      <w:commentRangeEnd w:id="9"/>
       <w:r>
         <w:rPr>
           <w:rStyle w:val="Jegyzethivatkozs"/>
         </w:rPr>
-        <w:commentReference w:id="3"/>
+        <w:commentReference w:id="9"/>
+      </w:r>
+      <w:commentRangeEnd w:id="10"/>
+      <w:r>
+        <w:rPr>
+          <w:rStyle w:val="Jegyzethivatkozs"/>
+        </w:rPr>
+        <w:commentReference w:id="10"/>
+      </w:r>
+      <w:commentRangeEnd w:id="11"/>
+      <w:r>
+        <w:rPr>
+          <w:rStyle w:val="Jegyzethivatkozs"/>
+        </w:rPr>
+        <w:commentReference w:id="11"/>
       </w:r>
       <w:r>
         <w:rPr>
@@ -1073,7 +1148,8 @@
         </w:rPr>
         <w:t xml:space="preserve">, name: </w:t>
       </w:r>
-      <w:commentRangeStart w:id="4"/>
+      <w:commentRangeStart w:id="12"/>
+      <w:commentRangeStart w:id="13"/>
       <w:proofErr w:type="spellStart"/>
       <w:r>
         <w:rPr>
@@ -1081,12 +1157,19 @@
         </w:rPr>
         <w:t>s</w:t>
       </w:r>
-      <w:commentRangeEnd w:id="4"/>
+      <w:commentRangeEnd w:id="12"/>
       <w:r>
         <w:rPr>
           <w:rStyle w:val="Jegyzethivatkozs"/>
         </w:rPr>
-        <w:commentReference w:id="4"/>
+        <w:commentReference w:id="12"/>
+      </w:r>
+      <w:commentRangeEnd w:id="13"/>
+      <w:r>
+        <w:rPr>
+          <w:rStyle w:val="Jegyzethivatkozs"/>
+        </w:rPr>
+        <w:commentReference w:id="13"/>
       </w:r>
       <w:r>
         <w:rPr>
@@ -1137,7 +1220,8 @@
           <w:lang w:eastAsia="zh-CN"/>
         </w:rPr>
       </w:pPr>
-      <w:commentRangeStart w:id="5"/>
+      <w:commentRangeStart w:id="14"/>
+      <w:commentRangeStart w:id="15"/>
       <w:proofErr w:type="gramStart"/>
       <w:r>
         <w:rPr>
@@ -1160,12 +1244,19 @@
         </w:rPr>
         <w:t>»</w:t>
       </w:r>
-      <w:commentRangeEnd w:id="5"/>
+      <w:commentRangeEnd w:id="14"/>
       <w:r>
         <w:rPr>
           <w:rStyle w:val="Jegyzethivatkozs"/>
         </w:rPr>
-        <w:commentReference w:id="5"/>
+        <w:commentReference w:id="14"/>
+      </w:r>
+      <w:commentRangeEnd w:id="15"/>
+      <w:r>
+        <w:rPr>
+          <w:rStyle w:val="Jegyzethivatkozs"/>
+        </w:rPr>
+        <w:commentReference w:id="15"/>
       </w:r>
     </w:p>
     <w:p>
@@ -1502,7 +1593,39 @@
       </w:r>
     </w:p>
   </w:comment>
-  <w:comment w:id="2" w:author="Dr. Taba Szabolcs Sándor" w:date="2025-04-11T13:32:00Z" w:initials="ST">
+  <w:comment w:id="1" w:author="Dr. Taba Szabolcs Sándor" w:date="2025-04-11T21:42:00Z" w:initials="ST">
+    <w:p>
+      <w:pPr>
+        <w:pStyle w:val="Jegyzetszveg"/>
+      </w:pPr>
+      <w:r>
+        <w:rPr>
+          <w:rStyle w:val="Jegyzethivatkozs"/>
+        </w:rPr>
+        <w:annotationRef/>
+      </w:r>
+      <w:r>
+        <w:t>nagyjából oké, nem elolvasva közösen</w:t>
+      </w:r>
+    </w:p>
+  </w:comment>
+  <w:comment w:id="2" w:author="Dr. Taba Szabolcs Sándor" w:date="2025-04-11T21:46:00Z" w:initials="ST">
+    <w:p>
+      <w:pPr>
+        <w:pStyle w:val="Jegyzetszveg"/>
+      </w:pPr>
+      <w:r>
+        <w:rPr>
+          <w:rStyle w:val="Jegyzethivatkozs"/>
+        </w:rPr>
+        <w:annotationRef/>
+      </w:r>
+      <w:r>
+        <w:t>ne is legyen, csak interfész, és akkor ne is ábrázoljuk. O.katalógusban jelölni.</w:t>
+      </w:r>
+    </w:p>
+  </w:comment>
+  <w:comment w:id="3" w:author="Dr. Taba Szabolcs Sándor" w:date="2025-04-11T13:32:00Z" w:initials="ST">
     <w:p>
       <w:pPr>
         <w:pStyle w:val="Jegyzetszveg"/>
@@ -1525,7 +1648,7 @@
       </w:r>
     </w:p>
   </w:comment>
-  <w:comment w:id="1" w:author="Dr. Taba Szabolcs Sándor" w:date="2025-04-11T12:24:00Z" w:initials="ST">
+  <w:comment w:id="5" w:author="Dr. Taba Szabolcs Sándor" w:date="2025-04-11T21:46:00Z" w:initials="ST">
     <w:p>
       <w:pPr>
         <w:pStyle w:val="Jegyzetszveg"/>
@@ -1537,11 +1660,27 @@
         <w:annotationRef/>
       </w:r>
       <w:r>
+        <w:t>C#-os konvenció, nem</w:t>
+      </w:r>
+    </w:p>
+  </w:comment>
+  <w:comment w:id="4" w:author="Dr. Taba Szabolcs Sándor" w:date="2025-04-11T12:24:00Z" w:initials="ST">
+    <w:p>
+      <w:pPr>
+        <w:pStyle w:val="Jegyzetszveg"/>
+      </w:pPr>
+      <w:r>
+        <w:rPr>
+          <w:rStyle w:val="Jegyzethivatkozs"/>
+        </w:rPr>
+        <w:annotationRef/>
+      </w:r>
+      <w:r>
         <w:t>így, ugye? És akkor az interfészeket hagyjuk, azaz azokat nem dolgozzuk ki.</w:t>
       </w:r>
     </w:p>
   </w:comment>
-  <w:comment w:id="3" w:author="Dr. Taba Szabolcs Sándor" w:date="2025-04-11T13:45:00Z" w:initials="ST">
+  <w:comment w:id="6" w:author="Dr. Taba Szabolcs Sándor" w:date="2025-04-11T21:47:00Z" w:initials="ST">
     <w:p>
       <w:pPr>
         <w:pStyle w:val="Jegyzetszveg"/>
@@ -1553,11 +1692,59 @@
         <w:annotationRef/>
       </w:r>
       <w:r>
+        <w:t>így van</w:t>
+      </w:r>
+    </w:p>
+  </w:comment>
+  <w:comment w:id="7" w:author="Dr. Taba Szabolcs Sándor" w:date="2025-04-11T22:25:00Z" w:initials="ST">
+    <w:p>
+      <w:pPr>
+        <w:pStyle w:val="Jegyzetszveg"/>
+      </w:pPr>
+      <w:r>
+        <w:rPr>
+          <w:rStyle w:val="Jegyzethivatkozs"/>
+        </w:rPr>
+        <w:annotationRef/>
+      </w:r>
+      <w:r>
+        <w:t>a honlap szerinti részletességgel, a hosszabbaknál pszeudó</w:t>
+      </w:r>
+    </w:p>
+  </w:comment>
+  <w:comment w:id="8" w:author="Dr. Taba Szabolcs Sándor" w:date="2025-04-11T22:28:00Z" w:initials="ST">
+    <w:p>
+      <w:pPr>
+        <w:pStyle w:val="Jegyzetszveg"/>
+      </w:pPr>
+      <w:r>
+        <w:rPr>
+          <w:rStyle w:val="Jegyzethivatkozs"/>
+        </w:rPr>
+        <w:annotationRef/>
+      </w:r>
+      <w:r>
+        <w:t>Geri ír példát és ír egyet</w:t>
+      </w:r>
+    </w:p>
+  </w:comment>
+  <w:comment w:id="9" w:author="Dr. Taba Szabolcs Sándor" w:date="2025-04-11T13:45:00Z" w:initials="ST">
+    <w:p>
+      <w:pPr>
+        <w:pStyle w:val="Jegyzetszveg"/>
+      </w:pPr>
+      <w:r>
+        <w:rPr>
+          <w:rStyle w:val="Jegyzethivatkozs"/>
+        </w:rPr>
+        <w:annotationRef/>
+      </w:r>
+      <w:r>
         <w:t>A kódban van smft-ra is, de oda nem nőhet!</w:t>
       </w:r>
     </w:p>
   </w:comment>
-  <w:comment w:id="4" w:author="Dr. Taba Szabolcs Sándor" w:date="2025-04-11T13:47:00Z" w:initials="ST">
+  <w:comment w:id="10" w:author="Dr. Taba Szabolcs Sándor" w:date="2025-04-11T21:47:00Z" w:initials="ST">
     <w:p>
       <w:pPr>
         <w:pStyle w:val="Jegyzetszveg"/>
@@ -1569,11 +1756,43 @@
         <w:annotationRef/>
       </w:r>
       <w:r>
+        <w:t>jó úgy, mert van rá teszteset</w:t>
+      </w:r>
+    </w:p>
+  </w:comment>
+  <w:comment w:id="11" w:author="Dr. Taba Szabolcs Sándor" w:date="2025-04-11T21:49:00Z" w:initials="ST">
+    <w:p>
+      <w:pPr>
+        <w:pStyle w:val="Jegyzetszveg"/>
+      </w:pPr>
+      <w:r>
+        <w:rPr>
+          <w:rStyle w:val="Jegyzethivatkozs"/>
+        </w:rPr>
+        <w:annotationRef/>
+      </w:r>
+      <w:r>
+        <w:t>és bele kell ide is</w:t>
+      </w:r>
+    </w:p>
+  </w:comment>
+  <w:comment w:id="12" w:author="Dr. Taba Szabolcs Sándor" w:date="2025-04-11T13:47:00Z" w:initials="ST">
+    <w:p>
+      <w:pPr>
+        <w:pStyle w:val="Jegyzetszveg"/>
+      </w:pPr>
+      <w:r>
+        <w:rPr>
+          <w:rStyle w:val="Jegyzethivatkozs"/>
+        </w:rPr>
+        <w:annotationRef/>
+      </w:r>
+      <w:r>
         <w:t>A kódban ez nagybetű!</w:t>
       </w:r>
     </w:p>
   </w:comment>
-  <w:comment w:id="5" w:author="Dr. Taba Szabolcs Sándor" w:date="2025-04-11T13:48:00Z" w:initials="ST">
+  <w:comment w:id="13" w:author="Dr. Taba Szabolcs Sándor" w:date="2025-04-11T21:49:00Z" w:initials="ST">
     <w:p>
       <w:pPr>
         <w:pStyle w:val="Jegyzetszveg"/>
@@ -1585,7 +1804,39 @@
         <w:annotationRef/>
       </w:r>
       <w:r>
+        <w:t>naggyal kell Javában</w:t>
+      </w:r>
+    </w:p>
+  </w:comment>
+  <w:comment w:id="14" w:author="Dr. Taba Szabolcs Sándor" w:date="2025-04-11T13:48:00Z" w:initials="ST">
+    <w:p>
+      <w:pPr>
+        <w:pStyle w:val="Jegyzetszveg"/>
+      </w:pPr>
+      <w:r>
+        <w:rPr>
+          <w:rStyle w:val="Jegyzethivatkozs"/>
+        </w:rPr>
+        <w:annotationRef/>
+      </w:r>
+      <w:r>
         <w:t>Ezt jelöljük így?</w:t>
+      </w:r>
+    </w:p>
+  </w:comment>
+  <w:comment w:id="15" w:author="Dr. Taba Szabolcs Sándor" w:date="2025-04-11T21:50:00Z" w:initials="ST">
+    <w:p>
+      <w:pPr>
+        <w:pStyle w:val="Jegyzetszveg"/>
+      </w:pPr>
+      <w:r>
+        <w:rPr>
+          <w:rStyle w:val="Jegyzethivatkozs"/>
+        </w:rPr>
+        <w:annotationRef/>
+      </w:r>
+      <w:r>
+        <w:t>hagyjuk</w:t>
       </w:r>
     </w:p>
   </w:comment>
@@ -1595,33 +1846,63 @@
 <file path=word/commentsExtended.xml><?xml version="1.0" encoding="utf-8"?>
 <w15:commentsEx xmlns:wpc="http://schemas.microsoft.com/office/word/2010/wordprocessingCanvas" xmlns:cx="http://schemas.microsoft.com/office/drawing/2014/chartex" xmlns:cx1="http://schemas.microsoft.com/office/drawing/2015/9/8/chartex" xmlns:cx2="http://schemas.microsoft.com/office/drawing/2015/10/21/chartex" xmlns:cx3="http://schemas.microsoft.com/office/drawing/2016/5/9/chartex" xmlns:cx4="http://schemas.microsoft.com/office/drawing/2016/5/10/chartex" xmlns:cx5="http://schemas.microsoft.com/office/drawing/2016/5/11/chartex" xmlns:cx6="http://schemas.microsoft.com/office/drawing/2016/5/12/chartex" xmlns:cx7="http://schemas.microsoft.com/office/drawing/2016/5/13/chartex" xmlns:cx8="http://schemas.microsoft.com/office/drawing/2016/5/14/chartex" xmlns:mc="http://schemas.openxmlformats.org/markup-compatibility/2006" xmlns:aink="http://schemas.microsoft.com/office/drawing/2016/ink" xmlns:am3d="http://schemas.microsoft.com/office/drawing/2017/model3d" xmlns:o="urn:schemas-microsoft-com:office:office" xmlns:oel="http://schemas.microsoft.com/office/2019/extlst" xmlns:r="http://schemas.openxmlformats.org/officeDocument/2006/relationships" xmlns:m="http://schemas.openxmlformats.org/officeDocument/2006/math" xmlns:v="urn:schemas-microsoft-com:vml" xmlns:wp14="http://schemas.microsoft.com/office/word/2010/wordprocessingDrawing" xmlns:wp="http://schemas.openxmlformats.org/drawingml/2006/wordprocessingDrawing" xmlns:w10="urn:schemas-microsoft-com:office:word" xmlns:w="http://schemas.openxmlformats.org/wordprocessingml/2006/main" xmlns:w14="http://schemas.microsoft.com/office/word/2010/wordml" xmlns:w15="http://schemas.microsoft.com/office/word/2012/wordml" xmlns:w16cex="http://schemas.microsoft.com/office/word/2018/wordml/cex" xmlns:w16cid="http://schemas.microsoft.com/office/word/2016/wordml/cid" xmlns:w16="http://schemas.microsoft.com/office/word/2018/wordml" xmlns:w16du="http://schemas.microsoft.com/office/word/2023/wordml/word16du" xmlns:w16sdtdh="http://schemas.microsoft.com/office/word/2020/wordml/sdtdatahash" xmlns:w16sdtfl="http://schemas.microsoft.com/office/word/2024/wordml/sdtformatlock" xmlns:w16se="http://schemas.microsoft.com/office/word/2015/wordml/symex" xmlns:wpg="http://schemas.microsoft.com/office/word/2010/wordprocessingGroup" xmlns:wpi="http://schemas.microsoft.com/office/word/2010/wordprocessingInk" xmlns:wne="http://schemas.microsoft.com/office/word/2006/wordml" xmlns:wps="http://schemas.microsoft.com/office/word/2010/wordprocessingShape" mc:Ignorable="w14 w15 w16se w16cid w16 w16cex w16sdtdh w16sdtfl w16du wp14">
   <w15:commentEx w15:paraId="228F1045" w15:done="0"/>
+  <w15:commentEx w15:paraId="7217CB5D" w15:paraIdParent="228F1045" w15:done="0"/>
+  <w15:commentEx w15:paraId="08AE8ACD" w15:done="0"/>
   <w15:commentEx w15:paraId="5125851F" w15:done="0"/>
+  <w15:commentEx w15:paraId="13B94EA0" w15:paraIdParent="5125851F" w15:done="0"/>
   <w15:commentEx w15:paraId="0466B106" w15:done="0"/>
+  <w15:commentEx w15:paraId="4E5DA5AA" w15:paraIdParent="0466B106" w15:done="0"/>
+  <w15:commentEx w15:paraId="7BA64160" w15:done="0"/>
+  <w15:commentEx w15:paraId="5D03BF93" w15:paraIdParent="7BA64160" w15:done="0"/>
   <w15:commentEx w15:paraId="7BA31407" w15:done="0"/>
+  <w15:commentEx w15:paraId="3B4DB3D2" w15:paraIdParent="7BA31407" w15:done="0"/>
+  <w15:commentEx w15:paraId="1CD1E5F8" w15:paraIdParent="7BA31407" w15:done="0"/>
   <w15:commentEx w15:paraId="4E8C4CCA" w15:done="0"/>
+  <w15:commentEx w15:paraId="37A9793A" w15:paraIdParent="4E8C4CCA" w15:done="0"/>
   <w15:commentEx w15:paraId="48E061AB" w15:done="0"/>
+  <w15:commentEx w15:paraId="6F3A7B22" w15:paraIdParent="48E061AB" w15:done="0"/>
 </w15:commentsEx>
 </file>
 
 <file path=word/commentsExtensible.xml><?xml version="1.0" encoding="utf-8"?>
 <w16cex:commentsExtensible xmlns:wpc="http://schemas.microsoft.com/office/word/2010/wordprocessingCanvas" xmlns:cx="http://schemas.microsoft.com/office/drawing/2014/chartex" xmlns:cx1="http://schemas.microsoft.com/office/drawing/2015/9/8/chartex" xmlns:cx2="http://schemas.microsoft.com/office/drawing/2015/10/21/chartex" xmlns:cx3="http://schemas.microsoft.com/office/drawing/2016/5/9/chartex" xmlns:cx4="http://schemas.microsoft.com/office/drawing/2016/5/10/chartex" xmlns:cx5="http://schemas.microsoft.com/office/drawing/2016/5/11/chartex" xmlns:cx6="http://schemas.microsoft.com/office/drawing/2016/5/12/chartex" xmlns:cx7="http://schemas.microsoft.com/office/drawing/2016/5/13/chartex" xmlns:cx8="http://schemas.microsoft.com/office/drawing/2016/5/14/chartex" xmlns:cr="http://schemas.microsoft.com/office/comments/2020/reactions" xmlns:mc="http://schemas.openxmlformats.org/markup-compatibility/2006" xmlns:aink="http://schemas.microsoft.com/office/drawing/2016/ink" xmlns:am3d="http://schemas.microsoft.com/office/drawing/2017/model3d" xmlns:o="urn:schemas-microsoft-com:office:office" xmlns:oel="http://schemas.microsoft.com/office/2019/extlst" xmlns:r="http://schemas.openxmlformats.org/officeDocument/2006/relationships" xmlns:m="http://schemas.openxmlformats.org/officeDocument/2006/math" xmlns:v="urn:schemas-microsoft-com:vml" xmlns:wp14="http://schemas.microsoft.com/office/word/2010/wordprocessingDrawing" xmlns:wp="http://schemas.openxmlformats.org/drawingml/2006/wordprocessingDrawing" xmlns:w10="urn:schemas-microsoft-com:office:word" xmlns:w="http://schemas.openxmlformats.org/wordprocessingml/2006/main" xmlns:w14="http://schemas.microsoft.com/office/word/2010/wordml" xmlns:w15="http://schemas.microsoft.com/office/word/2012/wordml" xmlns:w16cex="http://schemas.microsoft.com/office/word/2018/wordml/cex" xmlns:w16cid="http://schemas.microsoft.com/office/word/2016/wordml/cid" xmlns:w16="http://schemas.microsoft.com/office/word/2018/wordml" xmlns:w16du="http://schemas.microsoft.com/office/word/2023/wordml/word16du" xmlns:w16sdtdh="http://schemas.microsoft.com/office/word/2020/wordml/sdtdatahash" xmlns:w16sdtfl="http://schemas.microsoft.com/office/word/2024/wordml/sdtformatlock" xmlns:w16se="http://schemas.microsoft.com/office/word/2015/wordml/symex" xmlns:wpg="http://schemas.microsoft.com/office/word/2010/wordprocessingGroup" xmlns:wpi="http://schemas.microsoft.com/office/word/2010/wordprocessingInk" xmlns:wne="http://schemas.microsoft.com/office/word/2006/wordml" xmlns:wps="http://schemas.microsoft.com/office/word/2010/wordprocessingShape" mc:Ignorable="w14 w15 w16se w16cid w16 w16cex w16sdtdh w16sdtfl cr w16du wp14">
   <w16cex:commentExtensible w16cex:durableId="4F2A551F" w16cex:dateUtc="2025-04-11T11:08:00Z"/>
+  <w16cex:commentExtensible w16cex:durableId="7502ED0B" w16cex:dateUtc="2025-04-11T19:42:00Z"/>
+  <w16cex:commentExtensible w16cex:durableId="0A9FFCA5" w16cex:dateUtc="2025-04-11T19:46:00Z"/>
   <w16cex:commentExtensible w16cex:durableId="68FD5358" w16cex:dateUtc="2025-04-11T11:32:00Z"/>
+  <w16cex:commentExtensible w16cex:durableId="7CBD3DBE" w16cex:dateUtc="2025-04-11T19:46:00Z"/>
   <w16cex:commentExtensible w16cex:durableId="7A55DA4E" w16cex:dateUtc="2025-04-11T10:24:00Z"/>
+  <w16cex:commentExtensible w16cex:durableId="51F5510E" w16cex:dateUtc="2025-04-11T19:47:00Z"/>
+  <w16cex:commentExtensible w16cex:durableId="0114A93C" w16cex:dateUtc="2025-04-11T20:25:00Z"/>
+  <w16cex:commentExtensible w16cex:durableId="01643A20" w16cex:dateUtc="2025-04-11T20:28:00Z"/>
   <w16cex:commentExtensible w16cex:durableId="0F921813" w16cex:dateUtc="2025-04-11T11:45:00Z"/>
+  <w16cex:commentExtensible w16cex:durableId="3E4C3B4D" w16cex:dateUtc="2025-04-11T19:47:00Z"/>
+  <w16cex:commentExtensible w16cex:durableId="0A513BC1" w16cex:dateUtc="2025-04-11T19:49:00Z"/>
   <w16cex:commentExtensible w16cex:durableId="674A1EB8" w16cex:dateUtc="2025-04-11T11:47:00Z"/>
+  <w16cex:commentExtensible w16cex:durableId="0EFC3354" w16cex:dateUtc="2025-04-11T19:49:00Z"/>
   <w16cex:commentExtensible w16cex:durableId="1CD23B21" w16cex:dateUtc="2025-04-11T11:48:00Z"/>
+  <w16cex:commentExtensible w16cex:durableId="44A1CA38" w16cex:dateUtc="2025-04-11T19:50:00Z"/>
 </w16cex:commentsExtensible>
 </file>
 
 <file path=word/commentsIds.xml><?xml version="1.0" encoding="utf-8"?>
 <w16cid:commentsIds xmlns:wpc="http://schemas.microsoft.com/office/word/2010/wordprocessingCanvas" xmlns:cx="http://schemas.microsoft.com/office/drawing/2014/chartex" xmlns:cx1="http://schemas.microsoft.com/office/drawing/2015/9/8/chartex" xmlns:cx2="http://schemas.microsoft.com/office/drawing/2015/10/21/chartex" xmlns:cx3="http://schemas.microsoft.com/office/drawing/2016/5/9/chartex" xmlns:cx4="http://schemas.microsoft.com/office/drawing/2016/5/10/chartex" xmlns:cx5="http://schemas.microsoft.com/office/drawing/2016/5/11/chartex" xmlns:cx6="http://schemas.microsoft.com/office/drawing/2016/5/12/chartex" xmlns:cx7="http://schemas.microsoft.com/office/drawing/2016/5/13/chartex" xmlns:cx8="http://schemas.microsoft.com/office/drawing/2016/5/14/chartex" xmlns:mc="http://schemas.openxmlformats.org/markup-compatibility/2006" xmlns:aink="http://schemas.microsoft.com/office/drawing/2016/ink" xmlns:am3d="http://schemas.microsoft.com/office/drawing/2017/model3d" xmlns:o="urn:schemas-microsoft-com:office:office" xmlns:oel="http://schemas.microsoft.com/office/2019/extlst" xmlns:r="http://schemas.openxmlformats.org/officeDocument/2006/relationships" xmlns:m="http://schemas.openxmlformats.org/officeDocument/2006/math" xmlns:v="urn:schemas-microsoft-com:vml" xmlns:wp14="http://schemas.microsoft.com/office/word/2010/wordprocessingDrawing" xmlns:wp="http://schemas.openxmlformats.org/drawingml/2006/wordprocessingDrawing" xmlns:w10="urn:schemas-microsoft-com:office:word" xmlns:w="http://schemas.openxmlformats.org/wordprocessingml/2006/main" xmlns:w14="http://schemas.microsoft.com/office/word/2010/wordml" xmlns:w15="http://schemas.microsoft.com/office/word/2012/wordml" xmlns:w16cex="http://schemas.microsoft.com/office/word/2018/wordml/cex" xmlns:w16cid="http://schemas.microsoft.com/office/word/2016/wordml/cid" xmlns:w16="http://schemas.microsoft.com/office/word/2018/wordml" xmlns:w16du="http://schemas.microsoft.com/office/word/2023/wordml/word16du" xmlns:w16sdtdh="http://schemas.microsoft.com/office/word/2020/wordml/sdtdatahash" xmlns:w16sdtfl="http://schemas.microsoft.com/office/word/2024/wordml/sdtformatlock" xmlns:w16se="http://schemas.microsoft.com/office/word/2015/wordml/symex" xmlns:wpg="http://schemas.microsoft.com/office/word/2010/wordprocessingGroup" xmlns:wpi="http://schemas.microsoft.com/office/word/2010/wordprocessingInk" xmlns:wne="http://schemas.microsoft.com/office/word/2006/wordml" xmlns:wps="http://schemas.microsoft.com/office/word/2010/wordprocessingShape" mc:Ignorable="w14 w15 w16se w16cid w16 w16cex w16sdtdh w16sdtfl w16du wp14">
   <w16cid:commentId w16cid:paraId="228F1045" w16cid:durableId="4F2A551F"/>
+  <w16cid:commentId w16cid:paraId="7217CB5D" w16cid:durableId="7502ED0B"/>
+  <w16cid:commentId w16cid:paraId="08AE8ACD" w16cid:durableId="0A9FFCA5"/>
   <w16cid:commentId w16cid:paraId="5125851F" w16cid:durableId="68FD5358"/>
+  <w16cid:commentId w16cid:paraId="13B94EA0" w16cid:durableId="7CBD3DBE"/>
   <w16cid:commentId w16cid:paraId="0466B106" w16cid:durableId="7A55DA4E"/>
+  <w16cid:commentId w16cid:paraId="4E5DA5AA" w16cid:durableId="51F5510E"/>
+  <w16cid:commentId w16cid:paraId="7BA64160" w16cid:durableId="0114A93C"/>
+  <w16cid:commentId w16cid:paraId="5D03BF93" w16cid:durableId="01643A20"/>
   <w16cid:commentId w16cid:paraId="7BA31407" w16cid:durableId="0F921813"/>
+  <w16cid:commentId w16cid:paraId="3B4DB3D2" w16cid:durableId="3E4C3B4D"/>
+  <w16cid:commentId w16cid:paraId="1CD1E5F8" w16cid:durableId="0A513BC1"/>
   <w16cid:commentId w16cid:paraId="4E8C4CCA" w16cid:durableId="674A1EB8"/>
+  <w16cid:commentId w16cid:paraId="37A9793A" w16cid:durableId="0EFC3354"/>
   <w16cid:commentId w16cid:paraId="48E061AB" w16cid:durableId="1CD23B21"/>
+  <w16cid:commentId w16cid:paraId="6F3A7B22" w16cid:durableId="44A1CA38"/>
 </w16cid:commentsIds>
 </file>
 
@@ -3433,6 +3714,7 @@
   <w:style w:type="character" w:default="1" w:styleId="Bekezdsalapbettpusa">
     <w:name w:val="Default Paragraph Font"/>
     <w:uiPriority w:val="1"/>
+    <w:semiHidden/>
     <w:unhideWhenUsed/>
   </w:style>
   <w:style w:type="table" w:default="1" w:styleId="Normltblzat">

</xml_diff>